<commit_message>
Intro and abstract added
</commit_message>
<xml_diff>
--- a/T1_Sentient_Final_Report.docx
+++ b/T1_Sentient_Final_Report.docx
@@ -258,7 +258,52 @@
         <w:t xml:space="preserve"> </w:t>
       </w:r>
       <w:r>
-        <w:t>Text summarization is the process in which we take a large text file and then produce a shorter summary of the same input text based on its context. The process is usually automatic and the output is in any human understandable language while maintaining the main idea of the document. The extractive text summarization models are quite predominant. But they fail to capture the semantics of a document. The abstractive models involve learning the sequence in the input. Although it is quite convoluted it captures the actual essence of the document in the generated summary. These models are very difficult to design but are quiet easily achievable using deep learning. In this project, we are going to develop a news summarizer service which we will deploy on cloud. At the core of this news summarizer will be attentional encoder decoder neural network. The android platform for the application will also be provided. The information gathered by summarizing the data will also be analyzed and will be used to give a better user experience.</w:t>
+        <w:rPr>
+          <w:rFonts w:eastAsia="MS Mincho"/>
+        </w:rPr>
+        <w:t xml:space="preserve">Text Summarization is a process of summarizing a large text file by taking input as the text file and producing a precis of that file. In automatic text summarization the process is automatic without human intervention or with minimal human intervention. The output of summarization is in human readable and semantically correct text which maintains the original essence of the document. As of now the extractive text summarization is prevalent in industry which is </w:t>
+      </w:r>
+      <w:r>
+        <w:rPr>
+          <w:rFonts w:eastAsia="MS Mincho"/>
+        </w:rPr>
+        <w:t>like</w:t>
+      </w:r>
+      <w:r>
+        <w:rPr>
+          <w:rFonts w:eastAsia="MS Mincho"/>
+        </w:rPr>
+        <w:t xml:space="preserve"> highlighting important words in the document. There are no out of vocabulary words in the output. These types of model fail to handle the semantics of the document and the key ideas in the document. Abstractive Text summarization on the other hand is quite complex but very effective. It is like creating a summary of the text in a very similar fashion to humans. We have tried to achieve this in our project for news summarization. The main summarizer is implemented using deep learning and recurrent neural network. </w:t>
+      </w:r>
+      <w:r>
+        <w:t xml:space="preserve">At the core of this news summarizer will be attentional encoder decoder neural network. Since we are using an abstractive model the for summarization, our outputs capture the pith of the input text. Due to the inclusion of pointer networks we are able to handle the out of vocabulary words as well and </w:t>
+      </w:r>
+      <w:r>
+        <w:t xml:space="preserve">with the help of coverage mechanism </w:t>
+      </w:r>
+      <w:r>
+        <w:t>the summary</w:t>
+      </w:r>
+      <w:r>
+        <w:t xml:space="preserve"> generated</w:t>
+      </w:r>
+      <w:r>
+        <w:t xml:space="preserve"> is</w:t>
+      </w:r>
+      <w:r>
+        <w:t xml:space="preserve"> free of </w:t>
+      </w:r>
+      <w:r>
+        <w:t>repetitive</w:t>
+      </w:r>
+      <w:r>
+        <w:t xml:space="preserve"> statements</w:t>
+      </w:r>
+      <w:r>
+        <w:t>.</w:t>
+      </w:r>
+      <w:r>
+        <w:t xml:space="preserve"> We have provided web application which takes the news, summarize it and display it to the user and on click delivers the full article as well.</w:t>
       </w:r>
     </w:p>
     <w:p>
@@ -272,7 +317,19 @@
         <w:rPr>
           <w:rFonts w:eastAsia="MS Mincho"/>
         </w:rPr>
-        <w:t xml:space="preserve">Keywords—abstractive models; neural networks; attentional; </w:t>
+        <w:t>Keywords—abstractive models; neural networks; attentional</w:t>
+      </w:r>
+      <w:r>
+        <w:rPr>
+          <w:rFonts w:eastAsia="MS Mincho"/>
+        </w:rPr>
+        <w:t>, Coverage mechanism, pointer networks</w:t>
+      </w:r>
+      <w:r>
+        <w:rPr>
+          <w:rFonts w:eastAsia="MS Mincho"/>
+        </w:rPr>
+        <w:t xml:space="preserve">; </w:t>
       </w:r>
     </w:p>
     <w:p>
@@ -285,6 +342,7 @@
     </w:p>
     <w:p>
       <w:pPr>
+        <w:ind w:firstLine="720"/>
         <w:jc w:val="both"/>
         <w:rPr>
           <w:sz w:val="20"/>
@@ -292,18 +350,60 @@
         </w:rPr>
       </w:pPr>
       <w:r>
-        <w:t xml:space="preserve">     </w:t>
-      </w:r>
-      <w:r>
-        <w:rPr>
-          <w:sz w:val="20"/>
-          <w:szCs w:val="20"/>
-        </w:rPr>
-        <w:t>Abstractive text summarization is the task of generating a headline or a short summary consisting of a few sentences that captures the salient ideas of an article or a passage. We use the adjective ‘abstractive’ to denote a summary that is not a mere selection of a few existing passages or sentences or key words extracted from the source, but a compressed and salient paraphrasing of the main contents of the document [1].</w:t>
-      </w:r>
-    </w:p>
-    <w:p>
-      <w:pPr>
+        <w:rPr>
+          <w:sz w:val="20"/>
+          <w:szCs w:val="20"/>
+        </w:rPr>
+        <w:t xml:space="preserve">There two ways to summarize a given text document. First one is to highlight the important words in the document and generate a summary from those words. Basically, we are extracting the summary from the document itself and hence it is called as the extractive text summarization. There is no way to add the new words in this type of models and hence summary generated from the extractive models lacks the semantic essence of the document. The other way to summarize the document is to generate a summary as done by human brain. It not only takes into consideration the actual content of the documents and the words used but try to replace them with new words </w:t>
+      </w:r>
+      <w:r>
+        <w:rPr>
+          <w:sz w:val="20"/>
+          <w:szCs w:val="20"/>
+        </w:rPr>
+        <w:t>whenever</w:t>
+      </w:r>
+      <w:bookmarkStart w:id="0" w:name="_GoBack"/>
+      <w:bookmarkEnd w:id="0"/>
+      <w:r>
+        <w:rPr>
+          <w:sz w:val="20"/>
+          <w:szCs w:val="20"/>
+        </w:rPr>
+        <w:t xml:space="preserve"> possible. Also, the summary generated is free of repetitive and redundant information. The proper nouns are never replaced with a new word even though they are out of vocabulary. This is called as the abstractive text summarization.</w:t>
+      </w:r>
+      <w:r>
+        <w:rPr>
+          <w:sz w:val="20"/>
+          <w:szCs w:val="20"/>
+        </w:rPr>
+        <w:t xml:space="preserve"> </w:t>
+      </w:r>
+      <w:r>
+        <w:rPr>
+          <w:sz w:val="20"/>
+          <w:szCs w:val="20"/>
+        </w:rPr>
+        <w:t xml:space="preserve">Abstractive text summarization is the task of generating a </w:t>
+      </w:r>
+      <w:r>
+        <w:rPr>
+          <w:sz w:val="20"/>
+          <w:szCs w:val="20"/>
+        </w:rPr>
+        <w:t>headline or a short summary consisting of a few sentences that captures the salient ideas of an article or a passage. We use the adjective ‘abstractive’ to denote a summary that is not a mere selection of a few existing passages or sentences or key words extracted from the source, but a compressed and salient paraphrasing of the main contents of the document [1].</w:t>
+      </w:r>
+      <w:r>
+        <w:rPr>
+          <w:sz w:val="20"/>
+          <w:szCs w:val="20"/>
+        </w:rPr>
+        <w:t xml:space="preserve"> The best part of an abstractive summary is that it maintains the essence of a document without generating gibberish in the summary. </w:t>
+      </w:r>
+    </w:p>
+    <w:p>
+      <w:pPr>
+        <w:ind w:firstLine="720"/>
         <w:jc w:val="both"/>
         <w:rPr>
           <w:sz w:val="20"/>
@@ -315,7 +415,7 @@
           <w:sz w:val="20"/>
           <w:szCs w:val="20"/>
         </w:rPr>
-        <w:t xml:space="preserve">    This task can also be described as mapping an input sequence of words in a source document to a target sequence of words called summary. Such problems which involves taking input as a sequence of words and generating output of sequence of words is called as sequence to sequence models in deep learning. This particular model has been quite successful in solving convoluted deep learning problems such as speech recognition and video captioning and NLP. The essence of text summarization is that the length of output is independent of the length of input. This means that even though the input is a large document not necessarily implies that the output summary generated should be large. A large text might have a short summary that can capture all the key ideas of the large input.</w:t>
+        <w:t xml:space="preserve">As we can see that the abstractive summaries are far more superior to the extractive ones, they are complex to generate as well. Generating an abstractive summary is one of the most popular NLP problems that we face today. There is various research done in this domain. Lexrank[2] and Summarization beyond extraction[3] were one of the first paper to be published on the salient summarization. These models are very difficult to design using the conventional machine learning as it requires to come up with the exact mathematical function for each step. With the advent of deep learning, many started addressing the problems faced in NLP using neural networks and recurrent neural networks. Firstly, neural networks were used for machine translation. Later it was realized that machine translation is very similar to the text summarization and various models and modifications were proposed for the same. </w:t>
       </w:r>
     </w:p>
     <w:p>
@@ -331,7 +431,38 @@
           <w:sz w:val="20"/>
           <w:szCs w:val="20"/>
         </w:rPr>
-        <w:t xml:space="preserve">    In this project, we are going to use attentional RNN with encoder and decoder. For encoder and decoder, we are going to use</w:t>
+        <w:t xml:space="preserve">The baseline for such modes is sequence to sequence models. The sequence to sequence model with encoder and decoder were quiet famous for machine translation [4]. In this the input sequence of words are fed into the encoder and it then encodes the data. The decoder then takes the encoded data and then translates the data in desired format. Similar model can be used in the abstractive summary generation with the only difference of input and output language being the same in the summarization model. The summarization problem involves </w:t>
+      </w:r>
+      <w:r>
+        <w:rPr>
+          <w:sz w:val="20"/>
+          <w:szCs w:val="20"/>
+        </w:rPr>
+        <w:t>taking input as a sequence of words and generating output of sequence of words is called as sequence to sequence models in deep learning.</w:t>
+      </w:r>
+      <w:r>
+        <w:rPr>
+          <w:sz w:val="20"/>
+          <w:szCs w:val="20"/>
+        </w:rPr>
+        <w:t xml:space="preserve"> These types of models are quite successful in solving convoluted problems in deep learning such as speech recognition[] and video captioning[].</w:t>
+      </w:r>
+    </w:p>
+    <w:p>
+      <w:pPr>
+        <w:ind w:firstLine="720"/>
+        <w:jc w:val="both"/>
+        <w:rPr>
+          <w:sz w:val="20"/>
+          <w:szCs w:val="20"/>
+        </w:rPr>
+      </w:pPr>
+      <w:r>
+        <w:rPr>
+          <w:sz w:val="20"/>
+          <w:szCs w:val="20"/>
+        </w:rPr>
+        <w:t>In this project, we are going to use attentional RNN with encoder and decoder. For encoder and decoder, we are going to use</w:t>
       </w:r>
       <w:r>
         <w:rPr>
@@ -353,6 +484,7 @@
         <w:pStyle w:val="Heading1"/>
       </w:pPr>
       <w:r>
+        <w:lastRenderedPageBreak/>
         <w:t>Related Work</w:t>
       </w:r>
     </w:p>
@@ -555,15 +687,7 @@
           <w:sz w:val="20"/>
           <w:szCs w:val="20"/>
         </w:rPr>
-        <w:t xml:space="preserve"> soft attention strategy to produce an output sequence consisting of elements from the input sequence. This work has been extended to various </w:t>
-      </w:r>
-      <w:r>
-        <w:rPr>
-          <w:sz w:val="20"/>
-          <w:szCs w:val="20"/>
-        </w:rPr>
-        <w:lastRenderedPageBreak/>
-        <w:t>approaches by NMT (Gulcehre et al., 2016)[11], language modeling (Merity et al., 2016), and summarization (Gu et al., 2016; Gulcehre et al., 2016; Miao and Blunsom, 2016; Nallapati et al., 2016</w:t>
+        <w:t xml:space="preserve"> soft attention strategy to produce an output sequence consisting of elements from the input sequence. This work has been extended to various approaches by NMT (Gulcehre et al., 2016)[11], language modeling (Merity et al., 2016), and summarization (Gu et al., 2016; Gulcehre et al., 2016; Miao and Blunsom, 2016; Nallapati et al., 2016</w:t>
       </w:r>
       <w:r>
         <w:rPr>
@@ -600,7 +724,14 @@
           <w:sz w:val="20"/>
           <w:szCs w:val="20"/>
         </w:rPr>
-        <w:t>The ideology behind this whole implementation is inspired by the essence of approach specified in Forced-Attention Sentence Compression model of Miao and Blunsom (2016) and the CopyNet model of Gu et al. (2016). Although our design sheds light on this model, we have implemented some major and minor transformations which provides a guaranteed optimized result when tested on ROUGE scores. Some major highlights which we will further discuss in section 4 are shortly described as below: [i]. In their implementation, Gu et al. have used soft-max as their squashing function which as we know produces a normalized output. However, we have tried to avoid the soft-max function and replaced it with an exclusive switching function for probability generation which is described in much detail in the following sections. [ii] Unlike Gu et al., that exploits two disparate distributions as attention distribution and copy distributions respectively, we have tried to recycle the attention distribution to act as the copy distribution function. (iii) Since words can appear intermittently and have multiple occurrences it can so happen that the word might be trivial, yet it could have a higher probability distribution resulting in wrong output sequences provided by the attention mechanism. We, thus sum the probability mass from all parts of attention distribution as compared to that of Miao and Blunsom, who do not reflect this idea. There are additional reasons for doing this modification as mentioned in the subsequent lines: [i] The pointer network models tend to replicate a word when it comes across multiple appearance of the same word in the source sequence provided as an input, this can tremendously affect the performance, [ii] we have also observed that these approaches individually calculate the probabilities of generated words and/or copy words, which adds up to the runtime complexity of the process, eventually affecting the performance of the whole system. Alternatively, if we use an explicit probability generator function we can make modifications to the probability of generated and/or copy words in one go. This further enhances the performance of the system as a whole, [iii] Having two separate distribution does not solve any purpose other than additional calculations and increasing the complexity. Since they have similar properties and functions we have tried to settle down for one distribution as it simplifies the design and solves the desired purpose.</w:t>
+        <w:t xml:space="preserve">The ideology behind this whole implementation is inspired by the essence of approach specified in Forced-Attention Sentence Compression model of Miao and Blunsom (2016) and the CopyNet model of Gu et al. (2016). Although our design sheds light on this model, we have implemented some major and minor transformations which provides a guaranteed optimized result when tested on ROUGE scores. Some major highlights which we will further discuss in section 4 are shortly described as below: [i]. In their implementation, Gu et al. have used soft-max as their squashing function which as we know produces a normalized output. However, we have tried to avoid the soft-max function and replaced it with an exclusive switching function for probability generation which is described in much detail in the following sections. [ii] Unlike Gu et al., that exploits two disparate distributions as attention distribution and copy distributions respectively, we have tried </w:t>
+      </w:r>
+      <w:r>
+        <w:rPr>
+          <w:sz w:val="20"/>
+          <w:szCs w:val="20"/>
+        </w:rPr>
+        <w:t>to recycle the attention distribution to act as the copy distribution function. (iii) Since words can appear intermittently and have multiple occurrences it can so happen that the word might be trivial, yet it could have a higher probability distribution resulting in wrong output sequences provided by the attention mechanism. We, thus sum the probability mass from all parts of attention distribution as compared to that of Miao and Blunsom, who do not reflect this idea. There are additional reasons for doing this modification as mentioned in the subsequent lines: [i] The pointer network models tend to replicate a word when it comes across multiple appearance of the same word in the source sequence provided as an input, this can tremendously affect the performance, [ii] we have also observed that these approaches individually calculate the probabilities of generated words and/or copy words, which adds up to the runtime complexity of the process, eventually affecting the performance of the whole system. Alternatively, if we use an explicit probability generator function we can make modifications to the probability of generated and/or copy words in one go. This further enhances the performance of the system as a whole, [iii] Having two separate distribution does not solve any purpose other than additional calculations and increasing the complexity. Since they have similar properties and functions we have tried to settle down for one distribution as it simplifies the design and solves the desired purpose.</w:t>
       </w:r>
     </w:p>
     <w:p>
@@ -646,14 +777,7 @@
           <w:sz w:val="20"/>
           <w:szCs w:val="20"/>
         </w:rPr>
-        <w:t xml:space="preserve">Coverage vectors are another important addition to our proposed solution. Coverage was originally used for NMT by Tu et al. (2016)[10] and Mi et al. (2016), they used a GRU to obtain these coverage vectors. For summarization in longer text having such calculations is tedious and memory intensive. Hence, we found a simpler approach Xu et al. (2015), which uses coverage mechanism for image captioning, and the “distraction” coverage like mechanism in Chen et al. (2016) </w:t>
-      </w:r>
-      <w:r>
-        <w:rPr>
-          <w:sz w:val="20"/>
-          <w:szCs w:val="20"/>
-        </w:rPr>
-        <w:t>come to the rescue. We therefore, have adapted quite similar yet a new technique. In order to obtain the coverage vector suffixes, we end up adding the attention distributions as discussed in 4.2.</w:t>
+        <w:t>Coverage vectors are another important addition to our proposed solution. Coverage was originally used for NMT by Tu et al. (2016)[10] and Mi et al. (2016), they used a GRU to obtain these coverage vectors. For summarization in longer text having such calculations is tedious and memory intensive. Hence, we found a simpler approach Xu et al. (2015), which uses coverage mechanism for image captioning, and the “distraction” coverage like mechanism in Chen et al. (2016) come to the rescue. We therefore, have adapted quite similar yet a new technique. In order to obtain the coverage vector suffixes, we end up adding the attention distributions as discussed in 4.2.</w:t>
       </w:r>
     </w:p>
     <w:p>
@@ -723,6 +847,7 @@
         <w:pStyle w:val="Heading1"/>
       </w:pPr>
       <w:r>
+        <w:lastRenderedPageBreak/>
         <w:t>System Architecture</w:t>
       </w:r>
     </w:p>
@@ -2058,6 +2183,7 @@
         <w:rPr>
           <w:noProof/>
         </w:rPr>
+        <w:lastRenderedPageBreak/>
         <w:drawing>
           <wp:inline distT="0" distB="0" distL="0" distR="0" wp14:anchorId="4598A3C7" wp14:editId="78ADECFD">
             <wp:extent cx="3200400" cy="1920240"/>
@@ -2393,7 +2519,6 @@
           <w:i/>
           <w:iCs/>
         </w:rPr>
-        <w:lastRenderedPageBreak/>
         <w:t xml:space="preserve">In this pointer generator etwork model, each decoder time-step the words are generated using the probability generator function which calculates using the below equations .[9] </w:t>
       </w:r>
     </w:p>
@@ -2501,7 +2626,15 @@
           <w:sz w:val="20"/>
           <w:szCs w:val="20"/>
         </w:rPr>
-        <w:t>In addition to getting response from the summarizer, the Sentient News Server will also act as the server for all the client applications. Whenever the end user makes a request for latest news, the news server will first check for the validity of the request and then will query the database for the latest news. The result of the query to the database will be made available to the client as a response to its API request.</w:t>
+        <w:t xml:space="preserve">In addition to getting response from the summarizer, the </w:t>
+      </w:r>
+      <w:r>
+        <w:rPr>
+          <w:color w:val="000000"/>
+          <w:sz w:val="20"/>
+          <w:szCs w:val="20"/>
+        </w:rPr>
+        <w:t>Sentient News Server will also act as the server for all the client applications. Whenever the end user makes a request for latest news, the news server will first check for the validity of the request and then will query the database for the latest news. The result of the query to the database will be made available to the client as a response to its API request.</w:t>
       </w:r>
     </w:p>
     <w:p>
@@ -2801,7 +2934,7 @@
           <w:sz w:val="20"/>
           <w:szCs w:val="20"/>
         </w:rPr>
-        <w:t xml:space="preserve">Below we have shown the Interaction diagram for Sentient </w:t>
+        <w:t xml:space="preserve">Below we have shown the Interaction diagram for Sentient System. The Sentient server will request the text summarizer to provide summaries of the latest happenings across the world. The Sentient Smart text summarizer will begin the background process – (1) query the news providing service APIs such as CNN, Daily Mail, BBC etc., (2) the response of these services will then be passed on to our preprocessing module of the summarizer, (3) the Sentient data preprocessor will cleanse the data as described in section 4.1, (4) this preprocessed data will then be queried onto the trained model “Sentient ‘The Smart’ Summarizer”, which in turn would return the summarized output sequence, (5) this output from the Sentient summarizer will be redirected to the Sentient server, (6) the Sentient server would then will be stored in the Sentient smart storage, (7) On receiving request for summaries from the user, the Sentient server will query this storage for summaries and return the same to the user. We propose to make our system’s interaction via Rest APIs. Each module in the system will exist as independent and standalone system and all interaction will be done over </w:t>
       </w:r>
       <w:r>
         <w:rPr>
@@ -2809,7 +2942,8 @@
           <w:sz w:val="20"/>
           <w:szCs w:val="20"/>
         </w:rPr>
-        <w:t xml:space="preserve">System. The Sentient server will request the text summarizer to provide summaries of the latest happenings across the world. The Sentient Smart text summarizer will begin the background process – (1) query the news providing service APIs such as CNN, Daily Mail, BBC etc., (2) the response of these services will then be passed on to our preprocessing module of the summarizer, (3) the Sentient data preprocessor will cleanse the data as described in section 4.1, (4) this preprocessed data will then be queried onto the trained model “Sentient ‘The Smart’ Summarizer”, which in turn would return the summarized output sequence, (5) this output from the Sentient summarizer will be redirected to the Sentient server, (6) the Sentient server would then will be stored in the Sentient smart storage, (7) On receiving request for summaries from the user, the Sentient server will query this storage for summaries and return the same to the user. We propose to make our system’s interaction via Rest APIs. Each module in the system will exist as independent and standalone system and all interaction will be done over HTTP calls. This architecture will make the entire application loosely coupled and hence will lead to increase scalability. Also, this architecture will facilitate further improvement by addition of additional (or replacement) of modules. </w:t>
+        <w:lastRenderedPageBreak/>
+        <w:t xml:space="preserve">HTTP calls. This architecture will make the entire application loosely coupled and hence will lead to increase scalability. Also, this architecture will facilitate further improvement by addition of additional (or replacement) of modules. </w:t>
       </w:r>
     </w:p>
     <w:p>
@@ -2969,11 +3103,7 @@
         <w:pStyle w:val="BodyText"/>
       </w:pPr>
       <w:r>
-        <w:t xml:space="preserve">Even when the model differs from the target summary, its summaries tend to be very meaningful </w:t>
-      </w:r>
-      <w:r>
-        <w:lastRenderedPageBreak/>
-        <w:t>and relevant, a phenomenon not captured by word/phrase matching evaluation metrics such as Rouge. On the other hand, the model sometimes ‘misinterprets’ the semantics of the text and generates a summary with a comical interpretation as shown in the poor-quality examples in the table. Clearly, capturing the ‘meaning’ of complex sentences remains a weakness of these models.</w:t>
+        <w:t>Even when the model differs from the target summary, its summaries tend to be very meaningful and relevant, a phenomenon not captured by word/phrase matching evaluation metrics such as Rouge. On the other hand, the model sometimes ‘misinterprets’ the semantics of the text and generates a summary with a comical interpretation as shown in the poor-quality examples in the table. Clearly, capturing the ‘meaning’ of complex sentences remains a weakness of these models.</w:t>
       </w:r>
     </w:p>
     <w:p>
@@ -3582,6 +3712,7 @@
         </w:rPr>
       </w:pPr>
       <w:r>
+        <w:lastRenderedPageBreak/>
         <w:t>Sumit Chopra, Michael Auli, and Alexander M. Rush. 2016. Abstractive sentence summarization with attentive recurrent neural networks. In HLT-NAAC</w:t>
       </w:r>
     </w:p>
@@ -3908,10 +4039,7 @@
         <w:jc w:val="both"/>
       </w:pPr>
     </w:p>
-    <w:p>
-      <w:bookmarkStart w:id="0" w:name="_GoBack"/>
-      <w:bookmarkEnd w:id="0"/>
-    </w:p>
+    <w:p/>
     <w:sectPr>
       <w:type w:val="continuous"/>
       <w:pgSz w:w="11909" w:h="16834" w:code="9"/>

</xml_diff>